<commit_message>
Amend a document file.
</commit_message>
<xml_diff>
--- a/Documentation/Description-Irji.docx
+++ b/Documentation/Description-Irji.docx
@@ -67,8 +67,45 @@
           <w:numId w:val="2"/>
         </w:numPr>
       </w:pPr>
-      <w:r>
-        <w:t>public Board(int rows, int columns, int minesCount)</w:t>
+      <w:proofErr w:type="gramStart"/>
+      <w:r>
+        <w:t>public</w:t>
+      </w:r>
+      <w:proofErr w:type="gramEnd"/>
+      <w:r>
+        <w:t xml:space="preserve"> Board(</w:t>
+      </w:r>
+      <w:proofErr w:type="spellStart"/>
+      <w:r>
+        <w:t>int</w:t>
+      </w:r>
+      <w:proofErr w:type="spellEnd"/>
+      <w:r>
+        <w:t xml:space="preserve"> rows, </w:t>
+      </w:r>
+      <w:proofErr w:type="spellStart"/>
+      <w:r>
+        <w:t>int</w:t>
+      </w:r>
+      <w:proofErr w:type="spellEnd"/>
+      <w:r>
+        <w:t xml:space="preserve"> columns, </w:t>
+      </w:r>
+      <w:proofErr w:type="spellStart"/>
+      <w:r>
+        <w:t>int</w:t>
+      </w:r>
+      <w:proofErr w:type="spellEnd"/>
+      <w:r>
+        <w:t xml:space="preserve"> </w:t>
+      </w:r>
+      <w:proofErr w:type="spellStart"/>
+      <w:r>
+        <w:t>minesCount</w:t>
+      </w:r>
+      <w:proofErr w:type="spellEnd"/>
+      <w:r>
+        <w:t>)</w:t>
       </w:r>
       <w:r>
         <w:t xml:space="preserve"> </w:t>
@@ -108,8 +145,53 @@
           <w:numId w:val="2"/>
         </w:numPr>
       </w:pPr>
-      <w:r>
-        <w:t>public enum Status { SteppedOnAMine, AlreadyOpened, SuccessfullyOpened, AllFieldsAreOpened }</w:t>
+      <w:proofErr w:type="gramStart"/>
+      <w:r>
+        <w:t>public</w:t>
+      </w:r>
+      <w:proofErr w:type="gramEnd"/>
+      <w:r>
+        <w:t xml:space="preserve"> </w:t>
+      </w:r>
+      <w:proofErr w:type="spellStart"/>
+      <w:r>
+        <w:t>enum</w:t>
+      </w:r>
+      <w:proofErr w:type="spellEnd"/>
+      <w:r>
+        <w:t xml:space="preserve"> Status { </w:t>
+      </w:r>
+      <w:proofErr w:type="spellStart"/>
+      <w:r>
+        <w:t>SteppedOnAMine</w:t>
+      </w:r>
+      <w:proofErr w:type="spellEnd"/>
+      <w:r>
+        <w:t xml:space="preserve">, </w:t>
+      </w:r>
+      <w:proofErr w:type="spellStart"/>
+      <w:r>
+        <w:t>AlreadyOpened</w:t>
+      </w:r>
+      <w:proofErr w:type="spellEnd"/>
+      <w:r>
+        <w:t xml:space="preserve">, </w:t>
+      </w:r>
+      <w:proofErr w:type="spellStart"/>
+      <w:r>
+        <w:t>SuccessfullyOpened</w:t>
+      </w:r>
+      <w:proofErr w:type="spellEnd"/>
+      <w:r>
+        <w:t xml:space="preserve">, </w:t>
+      </w:r>
+      <w:proofErr w:type="spellStart"/>
+      <w:r>
+        <w:t>AllFieldsAreOpened</w:t>
+      </w:r>
+      <w:proofErr w:type="spellEnd"/>
+      <w:r>
+        <w:t xml:space="preserve"> }</w:t>
       </w:r>
       <w:r>
         <w:rPr>
@@ -146,8 +228,61 @@
           <w:numId w:val="2"/>
         </w:numPr>
       </w:pPr>
-      <w:r>
-        <w:t>private int GenerateRandomNumber(int minValue, int maxValue)</w:t>
+      <w:proofErr w:type="gramStart"/>
+      <w:r>
+        <w:t>private</w:t>
+      </w:r>
+      <w:proofErr w:type="gramEnd"/>
+      <w:r>
+        <w:t xml:space="preserve"> </w:t>
+      </w:r>
+      <w:proofErr w:type="spellStart"/>
+      <w:r>
+        <w:t>int</w:t>
+      </w:r>
+      <w:proofErr w:type="spellEnd"/>
+      <w:r>
+        <w:t xml:space="preserve"> </w:t>
+      </w:r>
+      <w:proofErr w:type="spellStart"/>
+      <w:r>
+        <w:t>GenerateRandomNumber</w:t>
+      </w:r>
+      <w:proofErr w:type="spellEnd"/>
+      <w:r>
+        <w:t>(</w:t>
+      </w:r>
+      <w:proofErr w:type="spellStart"/>
+      <w:r>
+        <w:t>int</w:t>
+      </w:r>
+      <w:proofErr w:type="spellEnd"/>
+      <w:r>
+        <w:t xml:space="preserve"> </w:t>
+      </w:r>
+      <w:proofErr w:type="spellStart"/>
+      <w:r>
+        <w:t>minValue</w:t>
+      </w:r>
+      <w:proofErr w:type="spellEnd"/>
+      <w:r>
+        <w:t xml:space="preserve">, </w:t>
+      </w:r>
+      <w:proofErr w:type="spellStart"/>
+      <w:r>
+        <w:t>int</w:t>
+      </w:r>
+      <w:proofErr w:type="spellEnd"/>
+      <w:r>
+        <w:t xml:space="preserve"> </w:t>
+      </w:r>
+      <w:proofErr w:type="spellStart"/>
+      <w:r>
+        <w:t>maxValue</w:t>
+      </w:r>
+      <w:proofErr w:type="spellEnd"/>
+      <w:r>
+        <w:t>)</w:t>
       </w:r>
       <w:r>
         <w:rPr>
@@ -184,8 +319,45 @@
           <w:numId w:val="2"/>
         </w:numPr>
       </w:pPr>
-      <w:r>
-        <w:t>private int ScanSurroundingFields(int row, int column)</w:t>
+      <w:proofErr w:type="gramStart"/>
+      <w:r>
+        <w:t>private</w:t>
+      </w:r>
+      <w:proofErr w:type="gramEnd"/>
+      <w:r>
+        <w:t xml:space="preserve"> </w:t>
+      </w:r>
+      <w:proofErr w:type="spellStart"/>
+      <w:r>
+        <w:t>int</w:t>
+      </w:r>
+      <w:proofErr w:type="spellEnd"/>
+      <w:r>
+        <w:t xml:space="preserve"> </w:t>
+      </w:r>
+      <w:proofErr w:type="spellStart"/>
+      <w:r>
+        <w:t>ScanSurroundingFields</w:t>
+      </w:r>
+      <w:proofErr w:type="spellEnd"/>
+      <w:r>
+        <w:t>(</w:t>
+      </w:r>
+      <w:proofErr w:type="spellStart"/>
+      <w:r>
+        <w:t>int</w:t>
+      </w:r>
+      <w:proofErr w:type="spellEnd"/>
+      <w:r>
+        <w:t xml:space="preserve"> row, </w:t>
+      </w:r>
+      <w:proofErr w:type="spellStart"/>
+      <w:r>
+        <w:t>int</w:t>
+      </w:r>
+      <w:proofErr w:type="spellEnd"/>
+      <w:r>
+        <w:t xml:space="preserve"> column)</w:t>
       </w:r>
       <w:r>
         <w:rPr>
@@ -223,8 +395,21 @@
           <w:numId w:val="2"/>
         </w:numPr>
       </w:pPr>
-      <w:r>
-        <w:t>private void SetMines()</w:t>
+      <w:proofErr w:type="gramStart"/>
+      <w:r>
+        <w:t>private</w:t>
+      </w:r>
+      <w:proofErr w:type="gramEnd"/>
+      <w:r>
+        <w:t xml:space="preserve"> void </w:t>
+      </w:r>
+      <w:proofErr w:type="spellStart"/>
+      <w:r>
+        <w:t>SetMines</w:t>
+      </w:r>
+      <w:proofErr w:type="spellEnd"/>
+      <w:r>
+        <w:t>()</w:t>
       </w:r>
       <w:r>
         <w:rPr>
@@ -261,8 +446,29 @@
           <w:numId w:val="2"/>
         </w:numPr>
       </w:pPr>
-      <w:r>
-        <w:t>private bool CheckIfWin()</w:t>
+      <w:proofErr w:type="gramStart"/>
+      <w:r>
+        <w:t>private</w:t>
+      </w:r>
+      <w:proofErr w:type="gramEnd"/>
+      <w:r>
+        <w:t xml:space="preserve"> </w:t>
+      </w:r>
+      <w:proofErr w:type="spellStart"/>
+      <w:r>
+        <w:t>bool</w:t>
+      </w:r>
+      <w:proofErr w:type="spellEnd"/>
+      <w:r>
+        <w:t xml:space="preserve"> </w:t>
+      </w:r>
+      <w:proofErr w:type="spellStart"/>
+      <w:r>
+        <w:t>CheckIfWin</w:t>
+      </w:r>
+      <w:proofErr w:type="spellEnd"/>
+      <w:r>
+        <w:t>()</w:t>
       </w:r>
       <w:r>
         <w:rPr>
@@ -299,8 +505,21 @@
           <w:numId w:val="2"/>
         </w:numPr>
       </w:pPr>
-      <w:r>
-        <w:t>public void PrintGameBoard()</w:t>
+      <w:proofErr w:type="gramStart"/>
+      <w:r>
+        <w:t>public</w:t>
+      </w:r>
+      <w:proofErr w:type="gramEnd"/>
+      <w:r>
+        <w:t xml:space="preserve"> void </w:t>
+      </w:r>
+      <w:proofErr w:type="spellStart"/>
+      <w:r>
+        <w:t>PrintGameBoard</w:t>
+      </w:r>
+      <w:proofErr w:type="spellEnd"/>
+      <w:r>
+        <w:t>()</w:t>
       </w:r>
       <w:r>
         <w:rPr>
@@ -336,8 +555,37 @@
           <w:numId w:val="2"/>
         </w:numPr>
       </w:pPr>
-      <w:r>
-        <w:t>public Status OpenField(int row, int column)</w:t>
+      <w:proofErr w:type="gramStart"/>
+      <w:r>
+        <w:t>public</w:t>
+      </w:r>
+      <w:proofErr w:type="gramEnd"/>
+      <w:r>
+        <w:t xml:space="preserve"> Status </w:t>
+      </w:r>
+      <w:proofErr w:type="spellStart"/>
+      <w:r>
+        <w:t>OpenField</w:t>
+      </w:r>
+      <w:proofErr w:type="spellEnd"/>
+      <w:r>
+        <w:t>(</w:t>
+      </w:r>
+      <w:proofErr w:type="spellStart"/>
+      <w:r>
+        <w:t>int</w:t>
+      </w:r>
+      <w:proofErr w:type="spellEnd"/>
+      <w:r>
+        <w:t xml:space="preserve"> row, </w:t>
+      </w:r>
+      <w:proofErr w:type="spellStart"/>
+      <w:r>
+        <w:t>int</w:t>
+      </w:r>
+      <w:proofErr w:type="spellEnd"/>
+      <w:r>
+        <w:t xml:space="preserve"> column)</w:t>
       </w:r>
       <w:r>
         <w:rPr>
@@ -367,8 +615,21 @@
           <w:numId w:val="2"/>
         </w:numPr>
       </w:pPr>
-      <w:r>
-        <w:t>public void PrintAllFields()</w:t>
+      <w:proofErr w:type="gramStart"/>
+      <w:r>
+        <w:t>public</w:t>
+      </w:r>
+      <w:proofErr w:type="gramEnd"/>
+      <w:r>
+        <w:t xml:space="preserve"> void </w:t>
+      </w:r>
+      <w:proofErr w:type="spellStart"/>
+      <w:r>
+        <w:t>PrintAllFields</w:t>
+      </w:r>
+      <w:proofErr w:type="spellEnd"/>
+      <w:r>
+        <w:t>()</w:t>
       </w:r>
       <w:r>
         <w:rPr>
@@ -405,8 +666,29 @@
           <w:numId w:val="2"/>
         </w:numPr>
       </w:pPr>
-      <w:r>
-        <w:t>public int CountOpenedFields()</w:t>
+      <w:proofErr w:type="gramStart"/>
+      <w:r>
+        <w:t>public</w:t>
+      </w:r>
+      <w:proofErr w:type="gramEnd"/>
+      <w:r>
+        <w:t xml:space="preserve"> </w:t>
+      </w:r>
+      <w:proofErr w:type="spellStart"/>
+      <w:r>
+        <w:t>int</w:t>
+      </w:r>
+      <w:proofErr w:type="spellEnd"/>
+      <w:r>
+        <w:t xml:space="preserve"> </w:t>
+      </w:r>
+      <w:proofErr w:type="spellStart"/>
+      <w:r>
+        <w:t>CountOpenedFields</w:t>
+      </w:r>
+      <w:proofErr w:type="spellEnd"/>
+      <w:r>
+        <w:t>()</w:t>
       </w:r>
       <w:r>
         <w:rPr>
@@ -461,8 +743,13 @@
           <w:numId w:val="2"/>
         </w:numPr>
       </w:pPr>
-      <w:r>
-        <w:t>public Field()</w:t>
+      <w:proofErr w:type="gramStart"/>
+      <w:r>
+        <w:t>public</w:t>
+      </w:r>
+      <w:proofErr w:type="gramEnd"/>
+      <w:r>
+        <w:t xml:space="preserve"> Field()</w:t>
       </w:r>
       <w:r>
         <w:rPr>
@@ -499,8 +786,37 @@
           <w:numId w:val="2"/>
         </w:numPr>
       </w:pPr>
-      <w:r>
-        <w:t>public enum FieldStatus { Closed, Opened, IsAMine }</w:t>
+      <w:proofErr w:type="gramStart"/>
+      <w:r>
+        <w:t>public</w:t>
+      </w:r>
+      <w:proofErr w:type="gramEnd"/>
+      <w:r>
+        <w:t xml:space="preserve"> </w:t>
+      </w:r>
+      <w:proofErr w:type="spellStart"/>
+      <w:r>
+        <w:t>enum</w:t>
+      </w:r>
+      <w:proofErr w:type="spellEnd"/>
+      <w:r>
+        <w:t xml:space="preserve"> </w:t>
+      </w:r>
+      <w:proofErr w:type="spellStart"/>
+      <w:r>
+        <w:t>FieldStatus</w:t>
+      </w:r>
+      <w:proofErr w:type="spellEnd"/>
+      <w:r>
+        <w:t xml:space="preserve"> { Closed, Opened, </w:t>
+      </w:r>
+      <w:proofErr w:type="spellStart"/>
+      <w:r>
+        <w:t>IsAMine</w:t>
+      </w:r>
+      <w:proofErr w:type="spellEnd"/>
+      <w:r>
+        <w:t xml:space="preserve"> }</w:t>
       </w:r>
       <w:r>
         <w:rPr>
@@ -555,8 +871,21 @@
           <w:numId w:val="2"/>
         </w:numPr>
       </w:pPr>
-      <w:r>
-        <w:t>private static void InitializeGameBoard()</w:t>
+      <w:proofErr w:type="gramStart"/>
+      <w:r>
+        <w:t>private</w:t>
+      </w:r>
+      <w:proofErr w:type="gramEnd"/>
+      <w:r>
+        <w:t xml:space="preserve"> static void </w:t>
+      </w:r>
+      <w:proofErr w:type="spellStart"/>
+      <w:r>
+        <w:t>InitializeGameBoard</w:t>
+      </w:r>
+      <w:proofErr w:type="spellEnd"/>
+      <w:r>
+        <w:t>()</w:t>
       </w:r>
       <w:r>
         <w:rPr>
@@ -592,8 +921,21 @@
           <w:numId w:val="2"/>
         </w:numPr>
       </w:pPr>
-      <w:r>
-        <w:t>private static void InitializeTopPlayers()</w:t>
+      <w:proofErr w:type="gramStart"/>
+      <w:r>
+        <w:t>private</w:t>
+      </w:r>
+      <w:proofErr w:type="gramEnd"/>
+      <w:r>
+        <w:t xml:space="preserve"> static void </w:t>
+      </w:r>
+      <w:proofErr w:type="spellStart"/>
+      <w:r>
+        <w:t>InitializeTopPlayers</w:t>
+      </w:r>
+      <w:proofErr w:type="spellEnd"/>
+      <w:r>
+        <w:t>()</w:t>
       </w:r>
       <w:r>
         <w:rPr>
@@ -629,8 +971,37 @@
           <w:numId w:val="2"/>
         </w:numPr>
       </w:pPr>
-      <w:r>
-        <w:t>private static bool CheckHighScores(int score)</w:t>
+      <w:proofErr w:type="gramStart"/>
+      <w:r>
+        <w:t>private</w:t>
+      </w:r>
+      <w:proofErr w:type="gramEnd"/>
+      <w:r>
+        <w:t xml:space="preserve"> static </w:t>
+      </w:r>
+      <w:proofErr w:type="spellStart"/>
+      <w:r>
+        <w:t>bool</w:t>
+      </w:r>
+      <w:proofErr w:type="spellEnd"/>
+      <w:r>
+        <w:t xml:space="preserve"> </w:t>
+      </w:r>
+      <w:proofErr w:type="spellStart"/>
+      <w:r>
+        <w:t>CheckHighScores</w:t>
+      </w:r>
+      <w:proofErr w:type="spellEnd"/>
+      <w:r>
+        <w:t>(</w:t>
+      </w:r>
+      <w:proofErr w:type="spellStart"/>
+      <w:r>
+        <w:t>int</w:t>
+      </w:r>
+      <w:proofErr w:type="spellEnd"/>
+      <w:r>
+        <w:t xml:space="preserve"> score)</w:t>
       </w:r>
       <w:r>
         <w:rPr>
@@ -666,8 +1037,21 @@
           <w:numId w:val="2"/>
         </w:numPr>
       </w:pPr>
-      <w:r>
-        <w:t>private static void topadd(ref Player player)</w:t>
+      <w:proofErr w:type="gramStart"/>
+      <w:r>
+        <w:t>private</w:t>
+      </w:r>
+      <w:proofErr w:type="gramEnd"/>
+      <w:r>
+        <w:t xml:space="preserve"> static void </w:t>
+      </w:r>
+      <w:proofErr w:type="spellStart"/>
+      <w:r>
+        <w:t>topadd</w:t>
+      </w:r>
+      <w:proofErr w:type="spellEnd"/>
+      <w:r>
+        <w:t>(ref Player player)</w:t>
       </w:r>
       <w:r>
         <w:rPr>
@@ -703,8 +1087,13 @@
           <w:numId w:val="2"/>
         </w:numPr>
       </w:pPr>
-      <w:r>
-        <w:t>private static void top()</w:t>
+      <w:proofErr w:type="gramStart"/>
+      <w:r>
+        <w:t>private</w:t>
+      </w:r>
+      <w:proofErr w:type="gramEnd"/>
+      <w:r>
+        <w:t xml:space="preserve"> static void top()</w:t>
       </w:r>
       <w:r>
         <w:rPr>
@@ -740,8 +1129,21 @@
           <w:numId w:val="2"/>
         </w:numPr>
       </w:pPr>
-      <w:r>
-        <w:t>static void Main(string[] args)</w:t>
+      <w:proofErr w:type="gramStart"/>
+      <w:r>
+        <w:t>static</w:t>
+      </w:r>
+      <w:proofErr w:type="gramEnd"/>
+      <w:r>
+        <w:t xml:space="preserve"> void Main(string[] </w:t>
+      </w:r>
+      <w:proofErr w:type="spellStart"/>
+      <w:r>
+        <w:t>args</w:t>
+      </w:r>
+      <w:proofErr w:type="spellEnd"/>
+      <w:r>
+        <w:t>)</w:t>
       </w:r>
       <w:r>
         <w:rPr>
@@ -777,14 +1179,33 @@
           <w:numId w:val="2"/>
         </w:numPr>
       </w:pPr>
-      <w:r>
-        <w:t xml:space="preserve">private static void Menu() – </w:t>
+      <w:proofErr w:type="gramStart"/>
+      <w:r>
+        <w:t>private</w:t>
+      </w:r>
+      <w:proofErr w:type="gramEnd"/>
+      <w:r>
+        <w:t xml:space="preserve"> static void Menu() – </w:t>
       </w:r>
       <w:r>
         <w:rPr>
           <w:color w:val="FF0000"/>
         </w:rPr>
-        <w:t xml:space="preserve">112 реда </w:t>
+        <w:t xml:space="preserve">112 </w:t>
+      </w:r>
+      <w:proofErr w:type="spellStart"/>
+      <w:r>
+        <w:rPr>
+          <w:color w:val="FF0000"/>
+        </w:rPr>
+        <w:t>реда</w:t>
+      </w:r>
+      <w:proofErr w:type="spellEnd"/>
+      <w:r>
+        <w:rPr>
+          <w:color w:val="FF0000"/>
+        </w:rPr>
+        <w:t xml:space="preserve"> </w:t>
       </w:r>
       <w:r>
         <w:rPr>
@@ -833,8 +1254,16 @@
         <w:rPr>
           <w:b/>
         </w:rPr>
-        <w:t>class Player : IComparable</w:t>
-      </w:r>
+        <w:t xml:space="preserve">class Player : </w:t>
+      </w:r>
+      <w:proofErr w:type="spellStart"/>
+      <w:r>
+        <w:rPr>
+          <w:b/>
+        </w:rPr>
+        <w:t>IComparable</w:t>
+      </w:r>
+      <w:proofErr w:type="spellEnd"/>
     </w:p>
     <w:p>
       <w:pPr>
@@ -844,8 +1273,21 @@
           <w:numId w:val="2"/>
         </w:numPr>
       </w:pPr>
-      <w:r>
-        <w:t>public Player(string name, int score)</w:t>
+      <w:proofErr w:type="gramStart"/>
+      <w:r>
+        <w:t>public</w:t>
+      </w:r>
+      <w:proofErr w:type="gramEnd"/>
+      <w:r>
+        <w:t xml:space="preserve"> Player(string name, </w:t>
+      </w:r>
+      <w:proofErr w:type="spellStart"/>
+      <w:r>
+        <w:t>int</w:t>
+      </w:r>
+      <w:proofErr w:type="spellEnd"/>
+      <w:r>
+        <w:t xml:space="preserve"> score)</w:t>
       </w:r>
       <w:r>
         <w:rPr>
@@ -882,8 +1324,37 @@
           <w:numId w:val="2"/>
         </w:numPr>
       </w:pPr>
-      <w:r>
-        <w:t>public int CompareTo(object obj)</w:t>
+      <w:proofErr w:type="gramStart"/>
+      <w:r>
+        <w:t>public</w:t>
+      </w:r>
+      <w:proofErr w:type="gramEnd"/>
+      <w:r>
+        <w:t xml:space="preserve"> </w:t>
+      </w:r>
+      <w:proofErr w:type="spellStart"/>
+      <w:r>
+        <w:t>int</w:t>
+      </w:r>
+      <w:proofErr w:type="spellEnd"/>
+      <w:r>
+        <w:t xml:space="preserve"> </w:t>
+      </w:r>
+      <w:proofErr w:type="spellStart"/>
+      <w:r>
+        <w:t>CompareTo</w:t>
+      </w:r>
+      <w:proofErr w:type="spellEnd"/>
+      <w:r>
+        <w:t xml:space="preserve">(object </w:t>
+      </w:r>
+      <w:proofErr w:type="spellStart"/>
+      <w:r>
+        <w:t>obj</w:t>
+      </w:r>
+      <w:proofErr w:type="spellEnd"/>
+      <w:r>
+        <w:t>)</w:t>
       </w:r>
       <w:r>
         <w:rPr>
@@ -920,8 +1391,21 @@
           <w:numId w:val="2"/>
         </w:numPr>
       </w:pPr>
-      <w:r>
-        <w:t>public override string ToString()</w:t>
+      <w:proofErr w:type="gramStart"/>
+      <w:r>
+        <w:t>public</w:t>
+      </w:r>
+      <w:proofErr w:type="gramEnd"/>
+      <w:r>
+        <w:t xml:space="preserve"> override string </w:t>
+      </w:r>
+      <w:proofErr w:type="spellStart"/>
+      <w:r>
+        <w:t>ToString</w:t>
+      </w:r>
+      <w:proofErr w:type="spellEnd"/>
+      <w:r>
+        <w:t>()</w:t>
       </w:r>
       <w:r>
         <w:rPr>
@@ -1053,6 +1537,8 @@
         </w:rPr>
         <w:t xml:space="preserve"> from </w:t>
       </w:r>
+      <w:proofErr w:type="spellStart"/>
+      <w:proofErr w:type="gramStart"/>
       <w:r>
         <w:rPr>
           <w:rFonts w:ascii="Consolas" w:hAnsi="Consolas" w:cs="Consolas"/>
@@ -1064,6 +1550,7 @@
         </w:rPr>
         <w:t>InitializeGameBoard</w:t>
       </w:r>
+      <w:proofErr w:type="spellEnd"/>
       <w:r>
         <w:rPr>
           <w:rFonts w:ascii="Consolas" w:hAnsi="Consolas" w:cs="Consolas"/>
@@ -1071,7 +1558,17 @@
           <w:sz w:val="19"/>
           <w:szCs w:val="19"/>
         </w:rPr>
-        <w:t>() method</w:t>
+        <w:t>(</w:t>
+      </w:r>
+      <w:proofErr w:type="gramEnd"/>
+      <w:r>
+        <w:rPr>
+          <w:rFonts w:ascii="Consolas" w:hAnsi="Consolas" w:cs="Consolas"/>
+          <w:color w:val="000000"/>
+          <w:sz w:val="19"/>
+          <w:szCs w:val="19"/>
+        </w:rPr>
+        <w:t>) method</w:t>
       </w:r>
       <w:r>
         <w:rPr>
@@ -1196,6 +1693,8 @@
         </w:rPr>
         <w:t xml:space="preserve"> method </w:t>
       </w:r>
+      <w:proofErr w:type="spellStart"/>
+      <w:proofErr w:type="gramStart"/>
       <w:r>
         <w:rPr>
           <w:rFonts w:cs="Consolas"/>
@@ -1207,12 +1706,21 @@
         </w:rPr>
         <w:t>CheckBoardStatus</w:t>
       </w:r>
-      <w:r>
-        <w:rPr>
-          <w:sz w:val="24"/>
-          <w:szCs w:val="24"/>
-        </w:rPr>
-        <w:t xml:space="preserve">  - extract part of the code from method Menu.</w:t>
+      <w:proofErr w:type="spellEnd"/>
+      <w:r>
+        <w:rPr>
+          <w:sz w:val="24"/>
+          <w:szCs w:val="24"/>
+        </w:rPr>
+        <w:t xml:space="preserve">  -</w:t>
+      </w:r>
+      <w:proofErr w:type="gramEnd"/>
+      <w:r>
+        <w:rPr>
+          <w:sz w:val="24"/>
+          <w:szCs w:val="24"/>
+        </w:rPr>
+        <w:t xml:space="preserve"> extract part of the code from method Menu.</w:t>
       </w:r>
     </w:p>
     <w:p>
@@ -1655,6 +2163,7 @@
         </w:rPr>
         <w:t xml:space="preserve">xtract a repeated code in a new method </w:t>
       </w:r>
+      <w:proofErr w:type="spellStart"/>
       <w:r>
         <w:rPr>
           <w:rFonts w:ascii="Consolas" w:hAnsi="Consolas" w:cs="Consolas"/>
@@ -1666,6 +2175,7 @@
         </w:rPr>
         <w:t>AddIfTopPlayer</w:t>
       </w:r>
+      <w:proofErr w:type="spellEnd"/>
       <w:r>
         <w:rPr>
           <w:rFonts w:cs="Consolas"/>
@@ -1793,13 +2303,23 @@
         </w:rPr>
         <w:t>‘</w:t>
       </w:r>
-      <w:r>
-        <w:rPr>
-          <w:b/>
-          <w:sz w:val="24"/>
-          <w:szCs w:val="24"/>
-        </w:rPr>
-        <w:t>str’</w:t>
+      <w:proofErr w:type="spellStart"/>
+      <w:r>
+        <w:rPr>
+          <w:b/>
+          <w:sz w:val="24"/>
+          <w:szCs w:val="24"/>
+        </w:rPr>
+        <w:t>str</w:t>
+      </w:r>
+      <w:proofErr w:type="spellEnd"/>
+      <w:r>
+        <w:rPr>
+          <w:b/>
+          <w:sz w:val="24"/>
+          <w:szCs w:val="24"/>
+        </w:rPr>
+        <w:t>’</w:t>
       </w:r>
       <w:r>
         <w:rPr>
@@ -1808,13 +2328,23 @@
         </w:rPr>
         <w:t xml:space="preserve"> renamed to ‘</w:t>
       </w:r>
-      <w:r>
-        <w:rPr>
-          <w:b/>
-          <w:sz w:val="24"/>
-          <w:szCs w:val="24"/>
-        </w:rPr>
-        <w:t>gameState’</w:t>
+      <w:proofErr w:type="spellStart"/>
+      <w:r>
+        <w:rPr>
+          <w:b/>
+          <w:sz w:val="24"/>
+          <w:szCs w:val="24"/>
+        </w:rPr>
+        <w:t>gameState</w:t>
+      </w:r>
+      <w:proofErr w:type="spellEnd"/>
+      <w:r>
+        <w:rPr>
+          <w:b/>
+          <w:sz w:val="24"/>
+          <w:szCs w:val="24"/>
+        </w:rPr>
+        <w:t>’</w:t>
       </w:r>
     </w:p>
     <w:p>
@@ -1876,6 +2406,7 @@
         </w:rPr>
         <w:t>renamed to ‘</w:t>
       </w:r>
+      <w:proofErr w:type="spellStart"/>
       <w:r>
         <w:rPr>
           <w:rFonts w:cs="Consolas"/>
@@ -1887,6 +2418,7 @@
         </w:rPr>
         <w:t>playerName</w:t>
       </w:r>
+      <w:proofErr w:type="spellEnd"/>
       <w:r>
         <w:rPr>
           <w:rFonts w:cs="Consolas"/>
@@ -1967,6 +2499,7 @@
         </w:rPr>
         <w:t xml:space="preserve"> ‘</w:t>
       </w:r>
+      <w:proofErr w:type="spellStart"/>
       <w:r>
         <w:rPr>
           <w:rFonts w:cs="Consolas"/>
@@ -1978,6 +2511,7 @@
         </w:rPr>
         <w:t>playerScore</w:t>
       </w:r>
+      <w:proofErr w:type="spellEnd"/>
       <w:r>
         <w:rPr>
           <w:rFonts w:cs="Consolas"/>
@@ -2018,6 +2552,7 @@
         </w:rPr>
         <w:t>‘</w:t>
       </w:r>
+      <w:proofErr w:type="spellStart"/>
       <w:r>
         <w:rPr>
           <w:rFonts w:cs="Consolas"/>
@@ -2028,6 +2563,7 @@
         </w:rPr>
         <w:t>choosenRow</w:t>
       </w:r>
+      <w:proofErr w:type="spellEnd"/>
       <w:r>
         <w:rPr>
           <w:rFonts w:cs="Consolas"/>
@@ -2063,6 +2599,7 @@
         </w:rPr>
         <w:t>‘</w:t>
       </w:r>
+      <w:proofErr w:type="spellStart"/>
       <w:r>
         <w:rPr>
           <w:rFonts w:cs="Consolas"/>
@@ -2073,6 +2610,7 @@
         </w:rPr>
         <w:t>chosenRow</w:t>
       </w:r>
+      <w:proofErr w:type="spellEnd"/>
       <w:r>
         <w:rPr>
           <w:rFonts w:cs="Consolas"/>
@@ -2158,8 +2696,17 @@
           <w:sz w:val="24"/>
           <w:szCs w:val="24"/>
         </w:rPr>
-        <w:t>to ‘</w:t>
-      </w:r>
+        <w:t xml:space="preserve">to </w:t>
+      </w:r>
+      <w:proofErr w:type="gramStart"/>
+      <w:r>
+        <w:rPr>
+          <w:sz w:val="24"/>
+          <w:szCs w:val="24"/>
+        </w:rPr>
+        <w:t>‘</w:t>
+      </w:r>
+      <w:proofErr w:type="spellStart"/>
       <w:r>
         <w:rPr>
           <w:rFonts w:cs="Consolas"/>
@@ -2171,6 +2718,7 @@
         </w:rPr>
         <w:t>boardStatus</w:t>
       </w:r>
+      <w:proofErr w:type="spellEnd"/>
       <w:r>
         <w:rPr>
           <w:rFonts w:cs="Consolas"/>
@@ -2188,7 +2736,17 @@
           <w:sz w:val="24"/>
           <w:szCs w:val="24"/>
         </w:rPr>
-        <w:t xml:space="preserve"> ??? </w:t>
+        <w:t xml:space="preserve"> ???</w:t>
+      </w:r>
+      <w:proofErr w:type="gramEnd"/>
+      <w:r>
+        <w:rPr>
+          <w:rFonts w:cs="Consolas"/>
+          <w:color w:val="000000"/>
+          <w:sz w:val="24"/>
+          <w:szCs w:val="24"/>
+        </w:rPr>
+        <w:t xml:space="preserve"> </w:t>
       </w:r>
       <w:r>
         <w:rPr>
@@ -2199,14 +2757,18 @@
         </w:rPr>
         <w:t xml:space="preserve">-&gt; </w:t>
       </w:r>
+      <w:proofErr w:type="spellStart"/>
+      <w:proofErr w:type="gramStart"/>
       <w:r>
         <w:rPr>
           <w:rFonts w:ascii="Courier New" w:eastAsia="Times New Roman" w:hAnsi="Courier New" w:cs="Courier New"/>
           <w:sz w:val="20"/>
           <w:szCs w:val="20"/>
         </w:rPr>
-        <w:t>тук нещата може би ще е добре да се разлят</w:t>
-      </w:r>
+        <w:t>тук</w:t>
+      </w:r>
+      <w:proofErr w:type="spellEnd"/>
+      <w:proofErr w:type="gramEnd"/>
       <w:r>
         <w:rPr>
           <w:rFonts w:ascii="Courier New" w:eastAsia="Times New Roman" w:hAnsi="Courier New" w:cs="Courier New"/>
@@ -2215,57 +2777,292 @@
         </w:rPr>
         <w:t xml:space="preserve"> </w:t>
       </w:r>
+      <w:proofErr w:type="spellStart"/>
       <w:r>
         <w:rPr>
           <w:rFonts w:ascii="Courier New" w:eastAsia="Times New Roman" w:hAnsi="Courier New" w:cs="Courier New"/>
           <w:sz w:val="20"/>
           <w:szCs w:val="20"/>
         </w:rPr>
-        <w:t xml:space="preserve">на </w:t>
-      </w:r>
-      <w:r>
-        <w:rPr>
-          <w:rFonts w:ascii="Courier New" w:eastAsia="Times New Roman" w:hAnsi="Courier New" w:cs="Courier New"/>
-          <w:b/>
-          <w:sz w:val="20"/>
-          <w:szCs w:val="20"/>
-        </w:rPr>
-        <w:t>field status</w:t>
-      </w:r>
+        <w:t>нещата</w:t>
+      </w:r>
+      <w:proofErr w:type="spellEnd"/>
       <w:r>
         <w:rPr>
           <w:rFonts w:ascii="Courier New" w:eastAsia="Times New Roman" w:hAnsi="Courier New" w:cs="Courier New"/>
           <w:sz w:val="20"/>
           <w:szCs w:val="20"/>
         </w:rPr>
-        <w:t xml:space="preserve"> и </w:t>
-      </w:r>
-      <w:r>
-        <w:rPr>
-          <w:rFonts w:ascii="Courier New" w:eastAsia="Times New Roman" w:hAnsi="Courier New" w:cs="Courier New"/>
-          <w:b/>
-          <w:sz w:val="20"/>
-          <w:szCs w:val="20"/>
-        </w:rPr>
-        <w:t>board status</w:t>
-      </w:r>
+        <w:t xml:space="preserve"> </w:t>
+      </w:r>
+      <w:proofErr w:type="spellStart"/>
       <w:r>
         <w:rPr>
           <w:rFonts w:ascii="Courier New" w:eastAsia="Times New Roman" w:hAnsi="Courier New" w:cs="Courier New"/>
           <w:sz w:val="20"/>
           <w:szCs w:val="20"/>
         </w:rPr>
-        <w:t>, защото в момента са смесени...</w:t>
-      </w:r>
-    </w:p>
-    <w:p>
-      <w:pPr>
-        <w:rPr>
-          <w:rFonts w:cs="Consolas"/>
-          <w:color w:val="000000"/>
-          <w:sz w:val="24"/>
-          <w:szCs w:val="24"/>
-          <w:lang w:val="bg-BG"/>
+        <w:t>може</w:t>
+      </w:r>
+      <w:proofErr w:type="spellEnd"/>
+      <w:r>
+        <w:rPr>
+          <w:rFonts w:ascii="Courier New" w:eastAsia="Times New Roman" w:hAnsi="Courier New" w:cs="Courier New"/>
+          <w:sz w:val="20"/>
+          <w:szCs w:val="20"/>
+        </w:rPr>
+        <w:t xml:space="preserve"> </w:t>
+      </w:r>
+      <w:proofErr w:type="spellStart"/>
+      <w:r>
+        <w:rPr>
+          <w:rFonts w:ascii="Courier New" w:eastAsia="Times New Roman" w:hAnsi="Courier New" w:cs="Courier New"/>
+          <w:sz w:val="20"/>
+          <w:szCs w:val="20"/>
+        </w:rPr>
+        <w:t>би</w:t>
+      </w:r>
+      <w:proofErr w:type="spellEnd"/>
+      <w:r>
+        <w:rPr>
+          <w:rFonts w:ascii="Courier New" w:eastAsia="Times New Roman" w:hAnsi="Courier New" w:cs="Courier New"/>
+          <w:sz w:val="20"/>
+          <w:szCs w:val="20"/>
+        </w:rPr>
+        <w:t xml:space="preserve"> </w:t>
+      </w:r>
+      <w:proofErr w:type="spellStart"/>
+      <w:r>
+        <w:rPr>
+          <w:rFonts w:ascii="Courier New" w:eastAsia="Times New Roman" w:hAnsi="Courier New" w:cs="Courier New"/>
+          <w:sz w:val="20"/>
+          <w:szCs w:val="20"/>
+        </w:rPr>
+        <w:t>ще</w:t>
+      </w:r>
+      <w:proofErr w:type="spellEnd"/>
+      <w:r>
+        <w:rPr>
+          <w:rFonts w:ascii="Courier New" w:eastAsia="Times New Roman" w:hAnsi="Courier New" w:cs="Courier New"/>
+          <w:sz w:val="20"/>
+          <w:szCs w:val="20"/>
+        </w:rPr>
+        <w:t xml:space="preserve"> е </w:t>
+      </w:r>
+      <w:proofErr w:type="spellStart"/>
+      <w:r>
+        <w:rPr>
+          <w:rFonts w:ascii="Courier New" w:eastAsia="Times New Roman" w:hAnsi="Courier New" w:cs="Courier New"/>
+          <w:sz w:val="20"/>
+          <w:szCs w:val="20"/>
+        </w:rPr>
+        <w:t>добре</w:t>
+      </w:r>
+      <w:proofErr w:type="spellEnd"/>
+      <w:r>
+        <w:rPr>
+          <w:rFonts w:ascii="Courier New" w:eastAsia="Times New Roman" w:hAnsi="Courier New" w:cs="Courier New"/>
+          <w:sz w:val="20"/>
+          <w:szCs w:val="20"/>
+        </w:rPr>
+        <w:t xml:space="preserve"> </w:t>
+      </w:r>
+      <w:proofErr w:type="spellStart"/>
+      <w:r>
+        <w:rPr>
+          <w:rFonts w:ascii="Courier New" w:eastAsia="Times New Roman" w:hAnsi="Courier New" w:cs="Courier New"/>
+          <w:sz w:val="20"/>
+          <w:szCs w:val="20"/>
+        </w:rPr>
+        <w:t>да</w:t>
+      </w:r>
+      <w:proofErr w:type="spellEnd"/>
+      <w:r>
+        <w:rPr>
+          <w:rFonts w:ascii="Courier New" w:eastAsia="Times New Roman" w:hAnsi="Courier New" w:cs="Courier New"/>
+          <w:sz w:val="20"/>
+          <w:szCs w:val="20"/>
+        </w:rPr>
+        <w:t xml:space="preserve"> </w:t>
+      </w:r>
+      <w:proofErr w:type="spellStart"/>
+      <w:r>
+        <w:rPr>
+          <w:rFonts w:ascii="Courier New" w:eastAsia="Times New Roman" w:hAnsi="Courier New" w:cs="Courier New"/>
+          <w:sz w:val="20"/>
+          <w:szCs w:val="20"/>
+        </w:rPr>
+        <w:t>се</w:t>
+      </w:r>
+      <w:proofErr w:type="spellEnd"/>
+      <w:r>
+        <w:rPr>
+          <w:rFonts w:ascii="Courier New" w:eastAsia="Times New Roman" w:hAnsi="Courier New" w:cs="Courier New"/>
+          <w:sz w:val="20"/>
+          <w:szCs w:val="20"/>
+        </w:rPr>
+        <w:t xml:space="preserve"> </w:t>
+      </w:r>
+      <w:proofErr w:type="spellStart"/>
+      <w:r>
+        <w:rPr>
+          <w:rFonts w:ascii="Courier New" w:eastAsia="Times New Roman" w:hAnsi="Courier New" w:cs="Courier New"/>
+          <w:sz w:val="20"/>
+          <w:szCs w:val="20"/>
+        </w:rPr>
+        <w:t>разлят</w:t>
+      </w:r>
+      <w:proofErr w:type="spellEnd"/>
+      <w:r>
+        <w:rPr>
+          <w:rFonts w:ascii="Courier New" w:eastAsia="Times New Roman" w:hAnsi="Courier New" w:cs="Courier New"/>
+          <w:sz w:val="20"/>
+          <w:szCs w:val="20"/>
+        </w:rPr>
+        <w:t xml:space="preserve"> </w:t>
+      </w:r>
+      <w:proofErr w:type="spellStart"/>
+      <w:r>
+        <w:rPr>
+          <w:rFonts w:ascii="Courier New" w:eastAsia="Times New Roman" w:hAnsi="Courier New" w:cs="Courier New"/>
+          <w:sz w:val="20"/>
+          <w:szCs w:val="20"/>
+        </w:rPr>
+        <w:t>на</w:t>
+      </w:r>
+      <w:proofErr w:type="spellEnd"/>
+      <w:r>
+        <w:rPr>
+          <w:rFonts w:ascii="Courier New" w:eastAsia="Times New Roman" w:hAnsi="Courier New" w:cs="Courier New"/>
+          <w:sz w:val="20"/>
+          <w:szCs w:val="20"/>
+        </w:rPr>
+        <w:t xml:space="preserve"> </w:t>
+      </w:r>
+      <w:r>
+        <w:rPr>
+          <w:rFonts w:ascii="Courier New" w:eastAsia="Times New Roman" w:hAnsi="Courier New" w:cs="Courier New"/>
+          <w:b/>
+          <w:sz w:val="20"/>
+          <w:szCs w:val="20"/>
+        </w:rPr>
+        <w:t>field status</w:t>
+      </w:r>
+      <w:r>
+        <w:rPr>
+          <w:rFonts w:ascii="Courier New" w:eastAsia="Times New Roman" w:hAnsi="Courier New" w:cs="Courier New"/>
+          <w:sz w:val="20"/>
+          <w:szCs w:val="20"/>
+        </w:rPr>
+        <w:t xml:space="preserve"> и </w:t>
+      </w:r>
+      <w:r>
+        <w:rPr>
+          <w:rFonts w:ascii="Courier New" w:eastAsia="Times New Roman" w:hAnsi="Courier New" w:cs="Courier New"/>
+          <w:b/>
+          <w:sz w:val="20"/>
+          <w:szCs w:val="20"/>
+        </w:rPr>
+        <w:t>board stat</w:t>
+      </w:r>
+      <w:bookmarkStart w:id="0" w:name="_GoBack"/>
+      <w:bookmarkEnd w:id="0"/>
+      <w:r>
+        <w:rPr>
+          <w:rFonts w:ascii="Courier New" w:eastAsia="Times New Roman" w:hAnsi="Courier New" w:cs="Courier New"/>
+          <w:b/>
+          <w:sz w:val="20"/>
+          <w:szCs w:val="20"/>
+        </w:rPr>
+        <w:t>us</w:t>
+      </w:r>
+      <w:r>
+        <w:rPr>
+          <w:rFonts w:ascii="Courier New" w:eastAsia="Times New Roman" w:hAnsi="Courier New" w:cs="Courier New"/>
+          <w:sz w:val="20"/>
+          <w:szCs w:val="20"/>
+        </w:rPr>
+        <w:t xml:space="preserve">, </w:t>
+      </w:r>
+      <w:proofErr w:type="spellStart"/>
+      <w:r>
+        <w:rPr>
+          <w:rFonts w:ascii="Courier New" w:eastAsia="Times New Roman" w:hAnsi="Courier New" w:cs="Courier New"/>
+          <w:sz w:val="20"/>
+          <w:szCs w:val="20"/>
+        </w:rPr>
+        <w:t>защото</w:t>
+      </w:r>
+      <w:proofErr w:type="spellEnd"/>
+      <w:r>
+        <w:rPr>
+          <w:rFonts w:ascii="Courier New" w:eastAsia="Times New Roman" w:hAnsi="Courier New" w:cs="Courier New"/>
+          <w:sz w:val="20"/>
+          <w:szCs w:val="20"/>
+        </w:rPr>
+        <w:t xml:space="preserve"> в </w:t>
+      </w:r>
+      <w:proofErr w:type="spellStart"/>
+      <w:r>
+        <w:rPr>
+          <w:rFonts w:ascii="Courier New" w:eastAsia="Times New Roman" w:hAnsi="Courier New" w:cs="Courier New"/>
+          <w:sz w:val="20"/>
+          <w:szCs w:val="20"/>
+        </w:rPr>
+        <w:t>момента</w:t>
+      </w:r>
+      <w:proofErr w:type="spellEnd"/>
+      <w:r>
+        <w:rPr>
+          <w:rFonts w:ascii="Courier New" w:eastAsia="Times New Roman" w:hAnsi="Courier New" w:cs="Courier New"/>
+          <w:sz w:val="20"/>
+          <w:szCs w:val="20"/>
+        </w:rPr>
+        <w:t xml:space="preserve"> </w:t>
+      </w:r>
+      <w:proofErr w:type="spellStart"/>
+      <w:r>
+        <w:rPr>
+          <w:rFonts w:ascii="Courier New" w:eastAsia="Times New Roman" w:hAnsi="Courier New" w:cs="Courier New"/>
+          <w:sz w:val="20"/>
+          <w:szCs w:val="20"/>
+        </w:rPr>
+        <w:t>са</w:t>
+      </w:r>
+      <w:proofErr w:type="spellEnd"/>
+      <w:r>
+        <w:rPr>
+          <w:rFonts w:ascii="Courier New" w:eastAsia="Times New Roman" w:hAnsi="Courier New" w:cs="Courier New"/>
+          <w:sz w:val="20"/>
+          <w:szCs w:val="20"/>
+        </w:rPr>
+        <w:t xml:space="preserve"> </w:t>
+      </w:r>
+      <w:proofErr w:type="spellStart"/>
+      <w:r>
+        <w:rPr>
+          <w:rFonts w:ascii="Courier New" w:eastAsia="Times New Roman" w:hAnsi="Courier New" w:cs="Courier New"/>
+          <w:sz w:val="20"/>
+          <w:szCs w:val="20"/>
+        </w:rPr>
+        <w:t>смесени</w:t>
+      </w:r>
+      <w:proofErr w:type="spellEnd"/>
+      <w:r>
+        <w:rPr>
+          <w:rFonts w:ascii="Courier New" w:eastAsia="Times New Roman" w:hAnsi="Courier New" w:cs="Courier New"/>
+          <w:sz w:val="20"/>
+          <w:szCs w:val="20"/>
+        </w:rPr>
+        <w:t>...</w:t>
+      </w:r>
+    </w:p>
+    <w:p>
+      <w:pPr>
+        <w:rPr>
+          <w:rFonts w:cs="Consolas"/>
+          <w:sz w:val="24"/>
+          <w:szCs w:val="24"/>
         </w:rPr>
       </w:pPr>
       <w:r>
@@ -2278,6 +3075,301 @@
         </w:rPr>
         <w:tab/>
       </w:r>
+      <w:r>
+        <w:rPr>
+          <w:rFonts w:cs="Consolas"/>
+          <w:sz w:val="24"/>
+          <w:szCs w:val="24"/>
+        </w:rPr>
+        <w:t>- Constants made UPPER_CASE:</w:t>
+      </w:r>
+    </w:p>
+    <w:p>
+      <w:pPr>
+        <w:autoSpaceDE w:val="0"/>
+        <w:autoSpaceDN w:val="0"/>
+        <w:adjustRightInd w:val="0"/>
+        <w:spacing w:after="0" w:line="240" w:lineRule="auto"/>
+        <w:ind w:left="1080"/>
+        <w:rPr>
+          <w:rFonts w:cs="Consolas"/>
+          <w:b/>
+          <w:sz w:val="24"/>
+          <w:szCs w:val="24"/>
+          <w:highlight w:val="white"/>
+        </w:rPr>
+      </w:pPr>
+      <w:r>
+        <w:rPr>
+          <w:rFonts w:cs="Consolas"/>
+          <w:sz w:val="24"/>
+          <w:szCs w:val="24"/>
+          <w:highlight w:val="white"/>
+        </w:rPr>
+        <w:t>-&gt;</w:t>
+      </w:r>
+      <w:r>
+        <w:rPr>
+          <w:rFonts w:cs="Consolas"/>
+          <w:b/>
+          <w:sz w:val="24"/>
+          <w:szCs w:val="24"/>
+          <w:highlight w:val="white"/>
+        </w:rPr>
+        <w:t xml:space="preserve"> </w:t>
+      </w:r>
+      <w:proofErr w:type="spellStart"/>
+      <w:r>
+        <w:rPr>
+          <w:rFonts w:cs="Consolas"/>
+          <w:b/>
+          <w:sz w:val="24"/>
+          <w:szCs w:val="24"/>
+          <w:highlight w:val="white"/>
+        </w:rPr>
+        <w:t>MaxRows</w:t>
+      </w:r>
+      <w:proofErr w:type="spellEnd"/>
+      <w:r>
+        <w:rPr>
+          <w:rFonts w:cs="Consolas"/>
+          <w:sz w:val="24"/>
+          <w:szCs w:val="24"/>
+          <w:highlight w:val="white"/>
+        </w:rPr>
+        <w:t xml:space="preserve"> </w:t>
+      </w:r>
+      <w:r>
+        <w:rPr>
+          <w:sz w:val="24"/>
+          <w:szCs w:val="24"/>
+        </w:rPr>
+        <w:t xml:space="preserve">renamed to </w:t>
+      </w:r>
+      <w:r>
+        <w:rPr>
+          <w:b/>
+          <w:sz w:val="24"/>
+          <w:szCs w:val="24"/>
+        </w:rPr>
+        <w:t>MAX_ROWS</w:t>
+      </w:r>
+    </w:p>
+    <w:p>
+      <w:pPr>
+        <w:autoSpaceDE w:val="0"/>
+        <w:autoSpaceDN w:val="0"/>
+        <w:adjustRightInd w:val="0"/>
+        <w:spacing w:after="0" w:line="240" w:lineRule="auto"/>
+        <w:ind w:left="1080"/>
+        <w:rPr>
+          <w:rFonts w:cs="Consolas"/>
+          <w:sz w:val="24"/>
+          <w:szCs w:val="24"/>
+          <w:highlight w:val="white"/>
+        </w:rPr>
+      </w:pPr>
+      <w:r>
+        <w:rPr>
+          <w:rFonts w:cs="Consolas"/>
+          <w:sz w:val="24"/>
+          <w:szCs w:val="24"/>
+          <w:highlight w:val="white"/>
+        </w:rPr>
+        <w:t>-&gt;</w:t>
+      </w:r>
+      <w:r>
+        <w:rPr>
+          <w:rFonts w:cs="Consolas"/>
+          <w:b/>
+          <w:sz w:val="24"/>
+          <w:szCs w:val="24"/>
+          <w:highlight w:val="white"/>
+        </w:rPr>
+        <w:t xml:space="preserve"> </w:t>
+      </w:r>
+      <w:proofErr w:type="spellStart"/>
+      <w:r>
+        <w:rPr>
+          <w:rFonts w:cs="Consolas"/>
+          <w:b/>
+          <w:sz w:val="24"/>
+          <w:szCs w:val="24"/>
+          <w:highlight w:val="white"/>
+        </w:rPr>
+        <w:t>MaxColumns</w:t>
+      </w:r>
+      <w:proofErr w:type="spellEnd"/>
+      <w:r>
+        <w:rPr>
+          <w:rFonts w:cs="Consolas"/>
+          <w:sz w:val="24"/>
+          <w:szCs w:val="24"/>
+          <w:highlight w:val="white"/>
+        </w:rPr>
+        <w:t xml:space="preserve"> </w:t>
+      </w:r>
+      <w:r>
+        <w:rPr>
+          <w:sz w:val="24"/>
+          <w:szCs w:val="24"/>
+        </w:rPr>
+        <w:t xml:space="preserve">renamed to </w:t>
+      </w:r>
+      <w:r>
+        <w:rPr>
+          <w:b/>
+          <w:sz w:val="24"/>
+          <w:szCs w:val="24"/>
+        </w:rPr>
+        <w:t>MAX_COLUMN</w:t>
+      </w:r>
+    </w:p>
+    <w:p>
+      <w:pPr>
+        <w:autoSpaceDE w:val="0"/>
+        <w:autoSpaceDN w:val="0"/>
+        <w:adjustRightInd w:val="0"/>
+        <w:spacing w:after="0" w:line="240" w:lineRule="auto"/>
+        <w:ind w:left="1080"/>
+        <w:rPr>
+          <w:rFonts w:cs="Consolas"/>
+          <w:sz w:val="24"/>
+          <w:szCs w:val="24"/>
+          <w:highlight w:val="white"/>
+        </w:rPr>
+      </w:pPr>
+      <w:r>
+        <w:rPr>
+          <w:rFonts w:cs="Consolas"/>
+          <w:sz w:val="24"/>
+          <w:szCs w:val="24"/>
+          <w:highlight w:val="white"/>
+        </w:rPr>
+        <w:t>-&gt;</w:t>
+      </w:r>
+      <w:r>
+        <w:rPr>
+          <w:rFonts w:cs="Consolas"/>
+          <w:b/>
+          <w:sz w:val="24"/>
+          <w:szCs w:val="24"/>
+          <w:highlight w:val="white"/>
+        </w:rPr>
+        <w:t xml:space="preserve"> </w:t>
+      </w:r>
+      <w:proofErr w:type="spellStart"/>
+      <w:r>
+        <w:rPr>
+          <w:rFonts w:cs="Consolas"/>
+          <w:b/>
+          <w:sz w:val="24"/>
+          <w:szCs w:val="24"/>
+          <w:highlight w:val="white"/>
+        </w:rPr>
+        <w:t>MaxMines</w:t>
+      </w:r>
+      <w:proofErr w:type="spellEnd"/>
+      <w:r>
+        <w:rPr>
+          <w:rFonts w:cs="Consolas"/>
+          <w:sz w:val="24"/>
+          <w:szCs w:val="24"/>
+          <w:highlight w:val="white"/>
+        </w:rPr>
+        <w:t xml:space="preserve"> </w:t>
+      </w:r>
+      <w:r>
+        <w:rPr>
+          <w:sz w:val="24"/>
+          <w:szCs w:val="24"/>
+        </w:rPr>
+        <w:t xml:space="preserve">renamed to </w:t>
+      </w:r>
+      <w:r>
+        <w:rPr>
+          <w:b/>
+          <w:sz w:val="24"/>
+          <w:szCs w:val="24"/>
+        </w:rPr>
+        <w:t>MAX_MINES</w:t>
+      </w:r>
+    </w:p>
+    <w:p>
+      <w:pPr>
+        <w:ind w:left="1080"/>
+        <w:rPr>
+          <w:rFonts w:cs="Consolas"/>
+          <w:sz w:val="24"/>
+          <w:szCs w:val="24"/>
+          <w:lang w:val="bg-BG"/>
+        </w:rPr>
+      </w:pPr>
+      <w:r>
+        <w:rPr>
+          <w:rFonts w:cs="Consolas"/>
+          <w:sz w:val="24"/>
+          <w:szCs w:val="24"/>
+          <w:highlight w:val="white"/>
+        </w:rPr>
+        <w:t>-&gt;</w:t>
+      </w:r>
+      <w:r>
+        <w:rPr>
+          <w:rFonts w:cs="Consolas"/>
+          <w:b/>
+          <w:sz w:val="24"/>
+          <w:szCs w:val="24"/>
+          <w:highlight w:val="white"/>
+        </w:rPr>
+        <w:t xml:space="preserve"> </w:t>
+      </w:r>
+      <w:proofErr w:type="spellStart"/>
+      <w:r>
+        <w:rPr>
+          <w:rFonts w:cs="Consolas"/>
+          <w:b/>
+          <w:sz w:val="24"/>
+          <w:szCs w:val="24"/>
+          <w:highlight w:val="white"/>
+        </w:rPr>
+        <w:t>MaxTopPlayers</w:t>
+      </w:r>
+      <w:proofErr w:type="spellEnd"/>
+      <w:r>
+        <w:rPr>
+          <w:rFonts w:cs="Consolas"/>
+          <w:sz w:val="24"/>
+          <w:szCs w:val="24"/>
+        </w:rPr>
+        <w:t xml:space="preserve"> </w:t>
+      </w:r>
+      <w:r>
+        <w:rPr>
+          <w:sz w:val="24"/>
+          <w:szCs w:val="24"/>
+        </w:rPr>
+        <w:t xml:space="preserve">renamed to </w:t>
+      </w:r>
+      <w:r>
+        <w:rPr>
+          <w:b/>
+          <w:sz w:val="24"/>
+          <w:szCs w:val="24"/>
+        </w:rPr>
+        <w:t>MAX_TOP_PLAYERS</w:t>
+      </w:r>
+    </w:p>
+    <w:p>
+      <w:pPr>
+        <w:rPr>
+          <w:rFonts w:cs="Consolas"/>
+          <w:color w:val="000000"/>
+          <w:sz w:val="24"/>
+          <w:szCs w:val="24"/>
+          <w:lang w:val="bg-BG"/>
+        </w:rPr>
+      </w:pPr>
     </w:p>
     <w:p>
       <w:pPr>
@@ -2327,6 +3419,7 @@
         </w:rPr>
       </w:pPr>
       <w:r>
+        <w:lastRenderedPageBreak/>
         <w:t>Other</w:t>
       </w:r>
       <w:r>
@@ -2361,8 +3454,6 @@
           <w:lang w:val="bg-BG"/>
         </w:rPr>
       </w:pPr>
-      <w:bookmarkStart w:id="0" w:name="_GoBack"/>
-      <w:bookmarkEnd w:id="0"/>
     </w:p>
     <w:sectPr>
       <w:pgSz w:w="12240" w:h="15840"/>

</xml_diff>